<commit_message>
Repo Commit at COMMIT_11-12-16-10:48:23
</commit_message>
<xml_diff>
--- a/session1/Session-1 - Lab 1 – Check Hadoop Cluster health.docx
+++ b/session1/Session-1 - Lab 1 – Check Hadoop Cluster health.docx
@@ -231,6 +231,34 @@
           <w:numId w:val="3"/>
         </w:numPr>
       </w:pPr>
+      <w:r>
+        <w:t xml:space="preserve">Download script from: </w:t>
+      </w:r>
+      <w:r>
+        <w:t xml:space="preserve"> </w:t>
+      </w:r>
+      <w:hyperlink r:id="rId7" w:history="1">
+        <w:r>
+          <w:rPr>
+            <w:rStyle w:val="Hyperlink"/>
+          </w:rPr>
+          <w:t>hdfs_check_cluster.</w:t>
+        </w:r>
+        <w:bookmarkStart w:id="0" w:name="_GoBack"/>
+        <w:bookmarkEnd w:id="0"/>
+        <w:r>
+          <w:rPr>
+            <w:rStyle w:val="Hyperlink"/>
+          </w:rPr>
+          <w:t>s</w:t>
+        </w:r>
+        <w:r>
+          <w:rPr>
+            <w:rStyle w:val="Hyperlink"/>
+          </w:rPr>
+          <w:t>h</w:t>
+        </w:r>
+      </w:hyperlink>
     </w:p>
     <w:p>
       <w:pPr>
@@ -329,8 +357,6 @@
       <w:pPr>
         <w:pStyle w:val="ListParagraph"/>
       </w:pPr>
-      <w:bookmarkStart w:id="0" w:name="_GoBack"/>
-      <w:bookmarkEnd w:id="0"/>
     </w:p>
     <w:sectPr>
       <w:pgSz w:w="12240" w:h="15840"/>
@@ -1287,6 +1313,29 @@
       <w:szCs w:val="26"/>
     </w:rPr>
   </w:style>
+  <w:style w:type="character" w:styleId="Hyperlink">
+    <w:name w:val="Hyperlink"/>
+    <w:basedOn w:val="DefaultParagraphFont"/>
+    <w:uiPriority w:val="99"/>
+    <w:unhideWhenUsed/>
+    <w:rsid w:val="004D0130"/>
+    <w:rPr>
+      <w:color w:val="0563C1" w:themeColor="hyperlink"/>
+      <w:u w:val="single"/>
+    </w:rPr>
+  </w:style>
+  <w:style w:type="character" w:styleId="FollowedHyperlink">
+    <w:name w:val="FollowedHyperlink"/>
+    <w:basedOn w:val="DefaultParagraphFont"/>
+    <w:uiPriority w:val="99"/>
+    <w:semiHidden/>
+    <w:unhideWhenUsed/>
+    <w:rsid w:val="004D0130"/>
+    <w:rPr>
+      <w:color w:val="954F72" w:themeColor="followedHyperlink"/>
+      <w:u w:val="single"/>
+    </w:rPr>
+  </w:style>
 </w:styles>
 </file>
 

</xml_diff>

<commit_message>
Repo Commit at COMMIT_11-19-16-12:47:50
</commit_message>
<xml_diff>
--- a/session1/Session-1 - Lab 1 – Check Hadoop Cluster health.docx
+++ b/session1/Session-1 - Lab 1 – Check Hadoop Cluster health.docx
@@ -1,6 +1,6 @@
 
 <file path=word/document.xml><?xml version="1.0" encoding="utf-8"?>
-<w:document xmlns:wpc="http://schemas.microsoft.com/office/word/2010/wordprocessingCanvas" xmlns:mc="http://schemas.openxmlformats.org/markup-compatibility/2006" xmlns:o="urn:schemas-microsoft-com:office:office" xmlns:r="http://schemas.openxmlformats.org/officeDocument/2006/relationships" xmlns:m="http://schemas.openxmlformats.org/officeDocument/2006/math" xmlns:v="urn:schemas-microsoft-com:vml" xmlns:wp14="http://schemas.microsoft.com/office/word/2010/wordprocessingDrawing" xmlns:wp="http://schemas.openxmlformats.org/drawingml/2006/wordprocessingDrawing" xmlns:w10="urn:schemas-microsoft-com:office:word" xmlns:w="http://schemas.openxmlformats.org/wordprocessingml/2006/main" xmlns:w14="http://schemas.microsoft.com/office/word/2010/wordml" xmlns:w15="http://schemas.microsoft.com/office/word/2012/wordml" xmlns:wpg="http://schemas.microsoft.com/office/word/2010/wordprocessingGroup" xmlns:wpi="http://schemas.microsoft.com/office/word/2010/wordprocessingInk" xmlns:wne="http://schemas.microsoft.com/office/word/2006/wordml" xmlns:wps="http://schemas.microsoft.com/office/word/2010/wordprocessingShape" mc:Ignorable="w14 w15 wp14">
+<w:document xmlns:wpc="http://schemas.microsoft.com/office/word/2010/wordprocessingCanvas" xmlns:mo="http://schemas.microsoft.com/office/mac/office/2008/main" xmlns:mc="http://schemas.openxmlformats.org/markup-compatibility/2006" xmlns:mv="urn:schemas-microsoft-com:mac:vml" xmlns:o="urn:schemas-microsoft-com:office:office" xmlns:r="http://schemas.openxmlformats.org/officeDocument/2006/relationships" xmlns:m="http://schemas.openxmlformats.org/officeDocument/2006/math" xmlns:v="urn:schemas-microsoft-com:vml" xmlns:wp14="http://schemas.microsoft.com/office/word/2010/wordprocessingDrawing" xmlns:wp="http://schemas.openxmlformats.org/drawingml/2006/wordprocessingDrawing" xmlns:w10="urn:schemas-microsoft-com:office:word" xmlns:w="http://schemas.openxmlformats.org/wordprocessingml/2006/main" xmlns:w14="http://schemas.microsoft.com/office/word/2010/wordml" xmlns:w15="http://schemas.microsoft.com/office/word/2012/wordml" xmlns:wpg="http://schemas.microsoft.com/office/word/2010/wordprocessingGroup" xmlns:wpi="http://schemas.microsoft.com/office/word/2010/wordprocessingInk" xmlns:wne="http://schemas.microsoft.com/office/word/2006/wordml" xmlns:wps="http://schemas.microsoft.com/office/word/2010/wordprocessingShape" mc:Ignorable="w14 w15 wp14">
   <w:body>
     <w:p>
       <w:pPr>
@@ -212,15 +212,7 @@
         <w:t xml:space="preserve">.sh” </w:t>
       </w:r>
       <w:r>
-        <w:t xml:space="preserve">as </w:t>
-      </w:r>
-      <w:proofErr w:type="spellStart"/>
-      <w:r>
-        <w:t>hdfs</w:t>
-      </w:r>
-      <w:proofErr w:type="spellEnd"/>
-      <w:r>
-        <w:t xml:space="preserve"> user</w:t>
+        <w:t>as hdfs user</w:t>
       </w:r>
     </w:p>
     <w:p>
@@ -230,6 +222,11 @@
           <w:ilvl w:val="1"/>
           <w:numId w:val="3"/>
         </w:numPr>
+        <w:rPr>
+          <w:rStyle w:val="Hyperlink"/>
+          <w:color w:val="auto"/>
+          <w:u w:val="none"/>
+        </w:rPr>
       </w:pPr>
       <w:r>
         <w:t xml:space="preserve">Download script from: </w:t>
@@ -242,21 +239,7 @@
           <w:rPr>
             <w:rStyle w:val="Hyperlink"/>
           </w:rPr>
-          <w:t>hdfs_check_cluster.</w:t>
-        </w:r>
-        <w:bookmarkStart w:id="0" w:name="_GoBack"/>
-        <w:bookmarkEnd w:id="0"/>
-        <w:r>
-          <w:rPr>
-            <w:rStyle w:val="Hyperlink"/>
-          </w:rPr>
-          <w:t>s</w:t>
-        </w:r>
-        <w:r>
-          <w:rPr>
-            <w:rStyle w:val="Hyperlink"/>
-          </w:rPr>
-          <w:t>h</w:t>
+          <w:t>hdfs_check_cluster.sh</w:t>
         </w:r>
       </w:hyperlink>
     </w:p>
@@ -269,6 +252,149 @@
         </w:numPr>
       </w:pPr>
       <w:r>
+        <w:rPr>
+          <w:rFonts w:cs="Menlo"/>
+          <w:color w:val="000000"/>
+          <w:sz w:val="26"/>
+          <w:szCs w:val="26"/>
+        </w:rPr>
+        <w:t>Script must be executed as hdfs user</w:t>
+      </w:r>
+    </w:p>
+    <w:tbl>
+      <w:tblPr>
+        <w:tblStyle w:val="TableGrid"/>
+        <w:tblW w:w="0" w:type="auto"/>
+        <w:tblInd w:w="1440" w:type="dxa"/>
+        <w:tblLook w:val="04A0" w:firstRow="1" w:lastRow="0" w:firstColumn="1" w:lastColumn="0" w:noHBand="0" w:noVBand="1"/>
+      </w:tblPr>
+      <w:tblGrid>
+        <w:gridCol w:w="7910"/>
+      </w:tblGrid>
+      <w:tr>
+        <w:tc>
+          <w:tcPr>
+            <w:tcW w:w="9350" w:type="dxa"/>
+          </w:tcPr>
+          <w:p>
+            <w:pPr>
+              <w:pStyle w:val="ListParagraph"/>
+              <w:ind w:left="0"/>
+              <w:rPr>
+                <w:rStyle w:val="Hyperlink"/>
+                <w:rFonts w:ascii="Consolas" w:hAnsi="Consolas"/>
+                <w:color w:val="auto"/>
+                <w:sz w:val="28"/>
+                <w:u w:val="none"/>
+              </w:rPr>
+            </w:pPr>
+            <w:r>
+              <w:rPr>
+                <w:rStyle w:val="Hyperlink"/>
+                <w:rFonts w:ascii="Consolas" w:hAnsi="Consolas"/>
+                <w:color w:val="auto"/>
+                <w:sz w:val="28"/>
+                <w:u w:val="none"/>
+              </w:rPr>
+              <w:lastRenderedPageBreak/>
+              <w:t xml:space="preserve">sudo su – hdfs </w:t>
+            </w:r>
+          </w:p>
+        </w:tc>
+      </w:tr>
+    </w:tbl>
+    <w:p>
+      <w:pPr>
+        <w:pStyle w:val="ListParagraph"/>
+        <w:numPr>
+          <w:ilvl w:val="1"/>
+          <w:numId w:val="3"/>
+        </w:numPr>
+        <w:rPr>
+          <w:rStyle w:val="Hyperlink"/>
+          <w:color w:val="auto"/>
+          <w:u w:val="none"/>
+        </w:rPr>
+      </w:pPr>
+      <w:r>
+        <w:rPr>
+          <w:rStyle w:val="Hyperlink"/>
+          <w:color w:val="auto"/>
+          <w:u w:val="none"/>
+        </w:rPr>
+        <w:t>Execute script – hdfs_check_cluster.sh</w:t>
+      </w:r>
+    </w:p>
+    <w:tbl>
+      <w:tblPr>
+        <w:tblStyle w:val="TableGrid"/>
+        <w:tblW w:w="0" w:type="auto"/>
+        <w:tblInd w:w="1440" w:type="dxa"/>
+        <w:tblLook w:val="04A0" w:firstRow="1" w:lastRow="0" w:firstColumn="1" w:lastColumn="0" w:noHBand="0" w:noVBand="1"/>
+      </w:tblPr>
+      <w:tblGrid>
+        <w:gridCol w:w="7910"/>
+      </w:tblGrid>
+      <w:tr>
+        <w:trPr>
+          <w:trHeight w:val="260"/>
+        </w:trPr>
+        <w:tc>
+          <w:tcPr>
+            <w:tcW w:w="9350" w:type="dxa"/>
+          </w:tcPr>
+          <w:p>
+            <w:pPr>
+              <w:pStyle w:val="ListParagraph"/>
+              <w:ind w:left="0"/>
+              <w:rPr>
+                <w:rStyle w:val="Hyperlink"/>
+                <w:color w:val="auto"/>
+                <w:u w:val="none"/>
+              </w:rPr>
+            </w:pPr>
+            <w:r>
+              <w:rPr>
+                <w:rStyle w:val="Hyperlink"/>
+                <w:color w:val="auto"/>
+                <w:u w:val="none"/>
+              </w:rPr>
+              <w:t>./hdfs_check_cluster.</w:t>
+            </w:r>
+            <w:r>
+              <w:rPr>
+                <w:rStyle w:val="Hyperlink"/>
+                <w:color w:val="auto"/>
+                <w:u w:val="none"/>
+              </w:rPr>
+              <w:t>sh</w:t>
+            </w:r>
+            <w:bookmarkStart w:id="0" w:name="_GoBack"/>
+            <w:bookmarkEnd w:id="0"/>
+          </w:p>
+        </w:tc>
+      </w:tr>
+    </w:tbl>
+    <w:p>
+      <w:pPr>
+        <w:pStyle w:val="ListParagraph"/>
+        <w:ind w:left="1440"/>
+        <w:rPr>
+          <w:rStyle w:val="Hyperlink"/>
+          <w:color w:val="auto"/>
+          <w:u w:val="none"/>
+        </w:rPr>
+      </w:pPr>
+    </w:p>
+    <w:p>
+      <w:pPr>
+        <w:pStyle w:val="ListParagraph"/>
+        <w:numPr>
+          <w:ilvl w:val="1"/>
+          <w:numId w:val="3"/>
+        </w:numPr>
+      </w:pPr>
+      <w:r>
         <w:t>Script will test the health of cluster and execute some base test.</w:t>
       </w:r>
     </w:p>
@@ -281,7 +407,6 @@
         </w:numPr>
       </w:pPr>
       <w:r>
-        <w:lastRenderedPageBreak/>
         <w:t>Verify cluster heath</w:t>
       </w:r>
     </w:p>
@@ -306,15 +431,7 @@
         </w:numPr>
       </w:pPr>
       <w:r>
-        <w:t xml:space="preserve">Check whether cluster is in </w:t>
-      </w:r>
-      <w:proofErr w:type="spellStart"/>
-      <w:r>
-        <w:t>Safemode</w:t>
-      </w:r>
-      <w:proofErr w:type="spellEnd"/>
-      <w:r>
-        <w:t xml:space="preserve"> or not</w:t>
+        <w:t>Check whether cluster is in Safemode or not</w:t>
       </w:r>
     </w:p>
     <w:p>
@@ -369,8 +486,8 @@
 </file>
 
 <file path=word/numbering.xml><?xml version="1.0" encoding="utf-8"?>
-<w:numbering xmlns:wpc="http://schemas.microsoft.com/office/word/2010/wordprocessingCanvas" xmlns:mc="http://schemas.openxmlformats.org/markup-compatibility/2006" xmlns:o="urn:schemas-microsoft-com:office:office" xmlns:r="http://schemas.openxmlformats.org/officeDocument/2006/relationships" xmlns:m="http://schemas.openxmlformats.org/officeDocument/2006/math" xmlns:v="urn:schemas-microsoft-com:vml" xmlns:wp14="http://schemas.microsoft.com/office/word/2010/wordprocessingDrawing" xmlns:wp="http://schemas.openxmlformats.org/drawingml/2006/wordprocessingDrawing" xmlns:w10="urn:schemas-microsoft-com:office:word" xmlns:w="http://schemas.openxmlformats.org/wordprocessingml/2006/main" xmlns:w14="http://schemas.microsoft.com/office/word/2010/wordml" xmlns:w15="http://schemas.microsoft.com/office/word/2012/wordml" xmlns:wpg="http://schemas.microsoft.com/office/word/2010/wordprocessingGroup" xmlns:wpi="http://schemas.microsoft.com/office/word/2010/wordprocessingInk" xmlns:wne="http://schemas.microsoft.com/office/word/2006/wordml" xmlns:wps="http://schemas.microsoft.com/office/word/2010/wordprocessingShape" mc:Ignorable="w14 w15 wp14">
-  <w:abstractNum w:abstractNumId="0" w15:restartNumberingAfterBreak="0">
+<w:numbering xmlns:wpc="http://schemas.microsoft.com/office/word/2010/wordprocessingCanvas" xmlns:mo="http://schemas.microsoft.com/office/mac/office/2008/main" xmlns:mc="http://schemas.openxmlformats.org/markup-compatibility/2006" xmlns:mv="urn:schemas-microsoft-com:mac:vml" xmlns:o="urn:schemas-microsoft-com:office:office" xmlns:r="http://schemas.openxmlformats.org/officeDocument/2006/relationships" xmlns:m="http://schemas.openxmlformats.org/officeDocument/2006/math" xmlns:v="urn:schemas-microsoft-com:vml" xmlns:wp14="http://schemas.microsoft.com/office/word/2010/wordprocessingDrawing" xmlns:wp="http://schemas.openxmlformats.org/drawingml/2006/wordprocessingDrawing" xmlns:w10="urn:schemas-microsoft-com:office:word" xmlns:w="http://schemas.openxmlformats.org/wordprocessingml/2006/main" xmlns:w14="http://schemas.microsoft.com/office/word/2010/wordml" xmlns:w15="http://schemas.microsoft.com/office/word/2012/wordml" xmlns:wpg="http://schemas.microsoft.com/office/word/2010/wordprocessingGroup" xmlns:wpi="http://schemas.microsoft.com/office/word/2010/wordprocessingInk" xmlns:wne="http://schemas.microsoft.com/office/word/2006/wordml" xmlns:wps="http://schemas.microsoft.com/office/word/2010/wordprocessingShape" mc:Ignorable="w14 w15 wp14">
+  <w:abstractNum w:abstractNumId="0">
     <w:nsid w:val="1E111F5F"/>
     <w:multiLevelType w:val="hybridMultilevel"/>
     <w:tmpl w:val="4D204394"/>
@@ -456,7 +573,7 @@
       </w:pPr>
     </w:lvl>
   </w:abstractNum>
-  <w:abstractNum w:abstractNumId="1" w15:restartNumberingAfterBreak="0">
+  <w:abstractNum w:abstractNumId="1">
     <w:nsid w:val="4E113412"/>
     <w:multiLevelType w:val="hybridMultilevel"/>
     <w:tmpl w:val="25048E86"/>
@@ -569,7 +686,7 @@
       </w:rPr>
     </w:lvl>
   </w:abstractNum>
-  <w:abstractNum w:abstractNumId="2" w15:restartNumberingAfterBreak="0">
+  <w:abstractNum w:abstractNumId="2">
     <w:nsid w:val="6A59253E"/>
     <w:multiLevelType w:val="hybridMultilevel"/>
     <w:tmpl w:val="F47E361A"/>
@@ -682,7 +799,7 @@
       </w:rPr>
     </w:lvl>
   </w:abstractNum>
-  <w:abstractNum w:abstractNumId="3" w15:restartNumberingAfterBreak="0">
+  <w:abstractNum w:abstractNumId="3">
     <w:nsid w:val="6EFD375C"/>
     <w:multiLevelType w:val="hybridMultilevel"/>
     <w:tmpl w:val="0A26D348"/>
@@ -796,7 +913,7 @@
     </w:rPrDefault>
     <w:pPrDefault/>
   </w:docDefaults>
-  <w:latentStyles w:defLockedState="0" w:defUIPriority="99" w:defSemiHidden="0" w:defUnhideWhenUsed="0" w:defQFormat="0" w:count="371">
+  <w:latentStyles w:defLockedState="0" w:defUIPriority="99" w:defSemiHidden="0" w:defUnhideWhenUsed="0" w:defQFormat="0" w:count="382">
     <w:lsdException w:name="Normal" w:uiPriority="0" w:qFormat="1"/>
     <w:lsdException w:name="heading 1" w:uiPriority="9" w:qFormat="1"/>
     <w:lsdException w:name="heading 2" w:semiHidden="1" w:uiPriority="9" w:unhideWhenUsed="1" w:qFormat="1"/>
@@ -902,7 +1019,6 @@
     <w:lsdException w:name="HTML Sample" w:semiHidden="1" w:unhideWhenUsed="1"/>
     <w:lsdException w:name="HTML Typewriter" w:semiHidden="1" w:unhideWhenUsed="1"/>
     <w:lsdException w:name="HTML Variable" w:semiHidden="1" w:unhideWhenUsed="1"/>
-    <w:lsdException w:name="Normal Table" w:semiHidden="1" w:unhideWhenUsed="1"/>
     <w:lsdException w:name="annotation subject" w:semiHidden="1" w:unhideWhenUsed="1"/>
     <w:lsdException w:name="No List" w:semiHidden="1" w:unhideWhenUsed="1"/>
     <w:lsdException w:name="Outline List 1" w:semiHidden="1" w:unhideWhenUsed="1"/>
@@ -948,11 +1064,9 @@
     <w:lsdException w:name="Table Subtle 1" w:semiHidden="1" w:unhideWhenUsed="1"/>
     <w:lsdException w:name="Table Subtle 2" w:semiHidden="1" w:unhideWhenUsed="1"/>
     <w:lsdException w:name="Table Web 1" w:semiHidden="1" w:unhideWhenUsed="1"/>
-    <w:lsdException w:name="Table Web 2" w:semiHidden="1" w:unhideWhenUsed="1"/>
     <w:lsdException w:name="Table Web 3" w:semiHidden="1" w:unhideWhenUsed="1"/>
     <w:lsdException w:name="Balloon Text" w:semiHidden="1" w:unhideWhenUsed="1"/>
     <w:lsdException w:name="Table Grid" w:uiPriority="39"/>
-    <w:lsdException w:name="Table Theme" w:semiHidden="1" w:unhideWhenUsed="1"/>
     <w:lsdException w:name="Placeholder Text" w:semiHidden="1"/>
     <w:lsdException w:name="No Spacing" w:uiPriority="1" w:qFormat="1"/>
     <w:lsdException w:name="Light Shading" w:uiPriority="60"/>
@@ -1168,6 +1282,8 @@
     <w:lsdException w:name="List Table 5 Dark Accent 6" w:uiPriority="50"/>
     <w:lsdException w:name="List Table 6 Colorful Accent 6" w:uiPriority="51"/>
     <w:lsdException w:name="List Table 7 Colorful Accent 6" w:uiPriority="52"/>
+    <w:lsdException w:name="Mention" w:semiHidden="1" w:unhideWhenUsed="1"/>
+    <w:lsdException w:name="Smart Hyperlink" w:semiHidden="1" w:unhideWhenUsed="1"/>
   </w:latentStyles>
   <w:style w:type="paragraph" w:default="1" w:styleId="Normal">
     <w:name w:val="Normal"/>
@@ -1335,6 +1451,29 @@
       <w:color w:val="954F72" w:themeColor="followedHyperlink"/>
       <w:u w:val="single"/>
     </w:rPr>
+  </w:style>
+  <w:style w:type="table" w:styleId="TableGrid">
+    <w:name w:val="Table Grid"/>
+    <w:basedOn w:val="TableNormal"/>
+    <w:uiPriority w:val="39"/>
+    <w:rsid w:val="005B7B0C"/>
+    <w:tblPr>
+      <w:tblInd w:w="0" w:type="dxa"/>
+      <w:tblBorders>
+        <w:top w:val="single" w:sz="4" w:space="0" w:color="auto"/>
+        <w:left w:val="single" w:sz="4" w:space="0" w:color="auto"/>
+        <w:bottom w:val="single" w:sz="4" w:space="0" w:color="auto"/>
+        <w:right w:val="single" w:sz="4" w:space="0" w:color="auto"/>
+        <w:insideH w:val="single" w:sz="4" w:space="0" w:color="auto"/>
+        <w:insideV w:val="single" w:sz="4" w:space="0" w:color="auto"/>
+      </w:tblBorders>
+      <w:tblCellMar>
+        <w:top w:w="0" w:type="dxa"/>
+        <w:left w:w="108" w:type="dxa"/>
+        <w:bottom w:w="0" w:type="dxa"/>
+        <w:right w:w="108" w:type="dxa"/>
+      </w:tblCellMar>
+    </w:tblPr>
   </w:style>
 </w:styles>
 </file>

</xml_diff>